<commit_message>
initial functional menu system & animations with library reorganization
</commit_message>
<xml_diff>
--- a/Firmware/Cube Architecture Spec.docx
+++ b/Firmware/Cube Architecture Spec.docx
@@ -253,13 +253,209 @@
       <w:r>
         <w:br w:type="page"/>
       </w:r>
-    </w:p>
-    <w:p>
       <w:r>
         <w:lastRenderedPageBreak/>
-        <w:t>Frame1</w:t>
-      </w:r>
-    </w:p>
+        <w:t>Main.c:</w:t>
+      </w:r>
+    </w:p>
+    <w:p>
+      <w:pPr>
+        <w:pStyle w:val="ListParagraph"/>
+        <w:numPr>
+          <w:ilvl w:val="0"/>
+          <w:numId w:val="2"/>
+        </w:numPr>
+      </w:pPr>
+      <w:r>
+        <w:t>menu_system.c</w:t>
+      </w:r>
+    </w:p>
+    <w:p>
+      <w:pPr>
+        <w:pStyle w:val="ListParagraph"/>
+        <w:numPr>
+          <w:ilvl w:val="1"/>
+          <w:numId w:val="2"/>
+        </w:numPr>
+      </w:pPr>
+      <w:r>
+        <w:t>mpr121.c</w:t>
+      </w:r>
+    </w:p>
+    <w:p>
+      <w:pPr>
+        <w:pStyle w:val="ListParagraph"/>
+        <w:numPr>
+          <w:ilvl w:val="1"/>
+          <w:numId w:val="2"/>
+        </w:numPr>
+      </w:pPr>
+      <w:r>
+        <w:t>lcd_20x4_i2c.c</w:t>
+      </w:r>
+    </w:p>
+    <w:p>
+      <w:pPr>
+        <w:pStyle w:val="ListParagraph"/>
+        <w:numPr>
+          <w:ilvl w:val="0"/>
+          <w:numId w:val="2"/>
+        </w:numPr>
+      </w:pPr>
+      <w:r>
+        <w:t>animations.c</w:t>
+      </w:r>
+    </w:p>
+    <w:p>
+      <w:pPr>
+        <w:pStyle w:val="ListParagraph"/>
+        <w:numPr>
+          <w:ilvl w:val="1"/>
+          <w:numId w:val="2"/>
+        </w:numPr>
+      </w:pPr>
+      <w:r>
+        <w:t>tlc5940.c</w:t>
+      </w:r>
+    </w:p>
+    <w:p>
+      <w:pPr>
+        <w:pStyle w:val="ListParagraph"/>
+        <w:numPr>
+          <w:ilvl w:val="1"/>
+          <w:numId w:val="2"/>
+        </w:numPr>
+      </w:pPr>
+      <w:r>
+        <w:t>bool_mask.c</w:t>
+      </w:r>
+    </w:p>
+    <w:p>
+      <w:pPr>
+        <w:pStyle w:val="ListParagraph"/>
+        <w:numPr>
+          <w:ilvl w:val="1"/>
+          <w:numId w:val="2"/>
+        </w:numPr>
+      </w:pPr>
+      <w:r>
+        <w:t>frame.c</w:t>
+      </w:r>
+    </w:p>
+    <w:p>
+      <w:pPr>
+        <w:pStyle w:val="ListParagraph"/>
+        <w:numPr>
+          <w:ilvl w:val="1"/>
+          <w:numId w:val="2"/>
+        </w:numPr>
+      </w:pPr>
+      <w:r>
+        <w:t>lyr_frame.c</w:t>
+      </w:r>
+    </w:p>
+    <w:p>
+      <w:r>
+        <w:br w:type="page"/>
+      </w:r>
+    </w:p>
+    <w:p>
+      <w:r>
+        <w:lastRenderedPageBreak/>
+        <w:t>Main.c</w:t>
+      </w:r>
+    </w:p>
+    <w:p>
+      <w:r>
+        <w:br w:type="page"/>
+      </w:r>
+    </w:p>
+    <w:p>
+      <w:r>
+        <w:lastRenderedPageBreak/>
+        <w:t>menu_system.c</w:t>
+      </w:r>
+    </w:p>
+    <w:p>
+      <w:r>
+        <w:t>Purpose:</w:t>
+      </w:r>
+    </w:p>
+    <w:p>
+      <w:r>
+        <w:t>synchronizes</w:t>
+      </w:r>
+      <w:r>
+        <w:t xml:space="preserve"> </w:t>
+      </w:r>
+      <w:r>
+        <w:t xml:space="preserve">capacitive touch mpr121 inputs with the lcd to create a </w:t>
+      </w:r>
+      <w:r>
+        <w:t>“menu system”</w:t>
+      </w:r>
+    </w:p>
+    <w:p/>
+    <w:p>
+      <w:r>
+        <w:t>includes:</w:t>
+      </w:r>
+    </w:p>
+    <w:p>
+      <w:r>
+        <w:t>mpr121.c</w:t>
+      </w:r>
+    </w:p>
+    <w:p>
+      <w:r>
+        <w:t>lcd20x4_i2c.c</w:t>
+      </w:r>
+    </w:p>
+    <w:p/>
+    <w:p>
+      <w:r>
+        <w:t>functions:</w:t>
+      </w:r>
+    </w:p>
+    <w:p>
+      <w:r>
+        <w:t>Purpose</w:t>
+      </w:r>
+      <w:r>
+        <w:t xml:space="preserve"> </w:t>
+      </w:r>
+    </w:p>
+    <w:p>
+      <w:r>
+        <w:t>char</w:t>
+      </w:r>
+      <w:r>
+        <w:t xml:space="preserve"> </w:t>
+      </w:r>
+      <w:r>
+        <w:t>Menu_Read_</w:t>
+      </w:r>
+      <w:r>
+        <w:t>Keypad();</w:t>
+      </w:r>
+    </w:p>
+    <w:p>
+      <w:r>
+        <w:t>char</w:t>
+      </w:r>
+      <w:r>
+        <w:t xml:space="preserve"> Menu_Read_Wheel();</w:t>
+      </w:r>
+    </w:p>
+    <w:p>
+      <w:r>
+        <w:t xml:space="preserve">Menu_TypeDef Menu_Scroll_Up(Menu_TypeDef </w:t>
+      </w:r>
+      <w:r>
+        <w:t>tempMenu);</w:t>
+      </w:r>
+    </w:p>
+    <w:p/>
     <w:sectPr>
       <w:pgSz w:w="12240" w:h="15840"/>
       <w:pgMar w:top="1440" w:right="1440" w:bottom="1440" w:left="1440" w:header="720" w:footer="720" w:gutter="0"/>

</xml_diff>